<commit_message>
learned to read excel and sort columns based on input
</commit_message>
<xml_diff>
--- a/Small project/Lesson.docx
+++ b/Small project/Lesson.docx
@@ -365,6 +365,19 @@
           <w:lang w:eastAsia="en-IN" w:bidi="ar-SA"/>
         </w:rPr>
       </w:pPr>
+    </w:p>
+    <w:p>
+      <w:pPr>
+        <w:shd w:val="clear" w:color="auto" w:fill="1E1E1E"/>
+        <w:spacing w:after="0" w:line="285" w:lineRule="atLeast"/>
+        <w:rPr>
+          <w:rFonts w:ascii="Consolas" w:eastAsia="Times New Roman" w:hAnsi="Consolas" w:cs="Times New Roman"/>
+          <w:color w:val="D4D4D4"/>
+          <w:sz w:val="21"/>
+          <w:szCs w:val="21"/>
+          <w:lang w:eastAsia="en-IN" w:bidi="ar-SA"/>
+        </w:rPr>
+      </w:pPr>
       <w:r>
         <w:rPr>
           <w:rFonts w:ascii="Consolas" w:eastAsia="Times New Roman" w:hAnsi="Consolas" w:cs="Times New Roman"/>
@@ -550,38 +563,27 @@
         </w:rPr>
         <w:t>'male'</w:t>
       </w:r>
-      <w:r>
-        <w:rPr>
-          <w:rFonts w:ascii="Consolas" w:eastAsia="Times New Roman" w:hAnsi="Consolas" w:cs="Times New Roman"/>
-          <w:color w:val="D4D4D4"/>
-          <w:sz w:val="21"/>
-          <w:szCs w:val="21"/>
-          <w:lang w:eastAsia="en-IN" w:bidi="ar-SA"/>
-        </w:rPr>
-        <w:t>],</w:t>
-      </w:r>
-    </w:p>
-    <w:p>
-      <w:pPr>
-        <w:shd w:val="clear" w:color="auto" w:fill="1E1E1E"/>
-        <w:spacing w:after="0" w:line="285" w:lineRule="atLeast"/>
-        <w:rPr>
-          <w:rFonts w:ascii="Consolas" w:eastAsia="Times New Roman" w:hAnsi="Consolas" w:cs="Times New Roman"/>
-          <w:color w:val="D4D4D4"/>
-          <w:sz w:val="21"/>
-          <w:szCs w:val="21"/>
-          <w:lang w:eastAsia="en-IN" w:bidi="ar-SA"/>
-        </w:rPr>
-      </w:pPr>
-      <w:r>
-        <w:rPr>
-          <w:rFonts w:ascii="Consolas" w:eastAsia="Times New Roman" w:hAnsi="Consolas" w:cs="Times New Roman"/>
-          <w:color w:val="D4D4D4"/>
-          <w:sz w:val="21"/>
-          <w:szCs w:val="21"/>
-          <w:lang w:eastAsia="en-IN" w:bidi="ar-SA"/>
-        </w:rPr>
-        <w:t>    [</w:t>
+      <w:proofErr w:type="gramStart"/>
+      <w:r>
+        <w:rPr>
+          <w:rFonts w:ascii="Consolas" w:eastAsia="Times New Roman" w:hAnsi="Consolas" w:cs="Times New Roman"/>
+          <w:color w:val="D4D4D4"/>
+          <w:sz w:val="21"/>
+          <w:szCs w:val="21"/>
+          <w:lang w:eastAsia="en-IN" w:bidi="ar-SA"/>
+        </w:rPr>
+        <w:t>],   </w:t>
+      </w:r>
+      <w:proofErr w:type="gramEnd"/>
+      <w:r>
+        <w:rPr>
+          <w:rFonts w:ascii="Consolas" w:eastAsia="Times New Roman" w:hAnsi="Consolas" w:cs="Times New Roman"/>
+          <w:color w:val="D4D4D4"/>
+          <w:sz w:val="21"/>
+          <w:szCs w:val="21"/>
+          <w:lang w:eastAsia="en-IN" w:bidi="ar-SA"/>
+        </w:rPr>
+        <w:t> [</w:t>
       </w:r>
       <w:r>
         <w:rPr>
@@ -2498,6 +2500,649 @@
       </w:r>
     </w:p>
     <w:p/>
+    <w:p>
+      <w:pPr>
+        <w:shd w:val="clear" w:color="auto" w:fill="1E1E1E"/>
+        <w:spacing w:after="0" w:line="285" w:lineRule="atLeast"/>
+        <w:rPr>
+          <w:rFonts w:ascii="Consolas" w:eastAsia="Times New Roman" w:hAnsi="Consolas" w:cs="Times New Roman"/>
+          <w:color w:val="D4D4D4"/>
+          <w:sz w:val="21"/>
+          <w:szCs w:val="21"/>
+          <w:lang w:eastAsia="en-IN" w:bidi="ar-SA"/>
+        </w:rPr>
+      </w:pPr>
+      <w:r>
+        <w:rPr>
+          <w:rFonts w:ascii="Consolas" w:eastAsia="Times New Roman" w:hAnsi="Consolas" w:cs="Times New Roman"/>
+          <w:b/>
+          <w:bCs/>
+          <w:color w:val="569CD6"/>
+          <w:sz w:val="21"/>
+          <w:szCs w:val="21"/>
+          <w:lang w:eastAsia="en-IN" w:bidi="ar-SA"/>
+        </w:rPr>
+        <w:t>### initialize a git repository in a folder</w:t>
+      </w:r>
+    </w:p>
+    <w:p>
+      <w:pPr>
+        <w:shd w:val="clear" w:color="auto" w:fill="1E1E1E"/>
+        <w:spacing w:after="0" w:line="285" w:lineRule="atLeast"/>
+        <w:rPr>
+          <w:rFonts w:ascii="Consolas" w:eastAsia="Times New Roman" w:hAnsi="Consolas" w:cs="Times New Roman"/>
+          <w:color w:val="D4D4D4"/>
+          <w:sz w:val="21"/>
+          <w:szCs w:val="21"/>
+          <w:lang w:eastAsia="en-IN" w:bidi="ar-SA"/>
+        </w:rPr>
+      </w:pPr>
+      <w:r>
+        <w:rPr>
+          <w:rFonts w:ascii="Consolas" w:eastAsia="Times New Roman" w:hAnsi="Consolas" w:cs="Times New Roman"/>
+          <w:color w:val="6796E6"/>
+          <w:sz w:val="21"/>
+          <w:szCs w:val="21"/>
+          <w:lang w:eastAsia="en-IN" w:bidi="ar-SA"/>
+        </w:rPr>
+        <w:t>*</w:t>
+      </w:r>
+      <w:r>
+        <w:rPr>
+          <w:rFonts w:ascii="Consolas" w:eastAsia="Times New Roman" w:hAnsi="Consolas" w:cs="Times New Roman"/>
+          <w:color w:val="D4D4D4"/>
+          <w:sz w:val="21"/>
+          <w:szCs w:val="21"/>
+          <w:lang w:eastAsia="en-IN" w:bidi="ar-SA"/>
+        </w:rPr>
+        <w:t> In the folder right click-&gt;open git bash here</w:t>
+      </w:r>
+    </w:p>
+    <w:p>
+      <w:pPr>
+        <w:shd w:val="clear" w:color="auto" w:fill="1E1E1E"/>
+        <w:spacing w:after="0" w:line="285" w:lineRule="atLeast"/>
+        <w:rPr>
+          <w:rFonts w:ascii="Consolas" w:eastAsia="Times New Roman" w:hAnsi="Consolas" w:cs="Times New Roman"/>
+          <w:color w:val="D4D4D4"/>
+          <w:sz w:val="21"/>
+          <w:szCs w:val="21"/>
+          <w:lang w:eastAsia="en-IN" w:bidi="ar-SA"/>
+        </w:rPr>
+      </w:pPr>
+      <w:r>
+        <w:rPr>
+          <w:rFonts w:ascii="Consolas" w:eastAsia="Times New Roman" w:hAnsi="Consolas" w:cs="Times New Roman"/>
+          <w:color w:val="6796E6"/>
+          <w:sz w:val="21"/>
+          <w:szCs w:val="21"/>
+          <w:lang w:eastAsia="en-IN" w:bidi="ar-SA"/>
+        </w:rPr>
+        <w:t>*</w:t>
+      </w:r>
+      <w:r>
+        <w:rPr>
+          <w:rFonts w:ascii="Consolas" w:eastAsia="Times New Roman" w:hAnsi="Consolas" w:cs="Times New Roman"/>
+          <w:color w:val="D4D4D4"/>
+          <w:sz w:val="21"/>
+          <w:szCs w:val="21"/>
+          <w:lang w:eastAsia="en-IN" w:bidi="ar-SA"/>
+        </w:rPr>
+        <w:t> use command 'git </w:t>
+      </w:r>
+      <w:proofErr w:type="spellStart"/>
+      <w:r>
+        <w:rPr>
+          <w:rFonts w:ascii="Consolas" w:eastAsia="Times New Roman" w:hAnsi="Consolas" w:cs="Times New Roman"/>
+          <w:color w:val="D4D4D4"/>
+          <w:sz w:val="21"/>
+          <w:szCs w:val="21"/>
+          <w:lang w:eastAsia="en-IN" w:bidi="ar-SA"/>
+        </w:rPr>
+        <w:t>init</w:t>
+      </w:r>
+      <w:proofErr w:type="spellEnd"/>
+      <w:r>
+        <w:rPr>
+          <w:rFonts w:ascii="Consolas" w:eastAsia="Times New Roman" w:hAnsi="Consolas" w:cs="Times New Roman"/>
+          <w:color w:val="D4D4D4"/>
+          <w:sz w:val="21"/>
+          <w:szCs w:val="21"/>
+          <w:lang w:eastAsia="en-IN" w:bidi="ar-SA"/>
+        </w:rPr>
+        <w:t>'</w:t>
+      </w:r>
+    </w:p>
+    <w:p>
+      <w:pPr>
+        <w:shd w:val="clear" w:color="auto" w:fill="1E1E1E"/>
+        <w:spacing w:after="0" w:line="285" w:lineRule="atLeast"/>
+        <w:rPr>
+          <w:rFonts w:ascii="Consolas" w:eastAsia="Times New Roman" w:hAnsi="Consolas" w:cs="Times New Roman"/>
+          <w:color w:val="D4D4D4"/>
+          <w:sz w:val="21"/>
+          <w:szCs w:val="21"/>
+          <w:lang w:eastAsia="en-IN" w:bidi="ar-SA"/>
+        </w:rPr>
+      </w:pPr>
+      <w:r>
+        <w:rPr>
+          <w:rFonts w:ascii="Consolas" w:eastAsia="Times New Roman" w:hAnsi="Consolas" w:cs="Times New Roman"/>
+          <w:color w:val="6796E6"/>
+          <w:sz w:val="21"/>
+          <w:szCs w:val="21"/>
+          <w:lang w:eastAsia="en-IN" w:bidi="ar-SA"/>
+        </w:rPr>
+        <w:t>*</w:t>
+      </w:r>
+      <w:r>
+        <w:rPr>
+          <w:rFonts w:ascii="Consolas" w:eastAsia="Times New Roman" w:hAnsi="Consolas" w:cs="Times New Roman"/>
+          <w:color w:val="D4D4D4"/>
+          <w:sz w:val="21"/>
+          <w:szCs w:val="21"/>
+          <w:lang w:eastAsia="en-IN" w:bidi="ar-SA"/>
+        </w:rPr>
+        <w:t> use command 'git status' to see the status of files</w:t>
+      </w:r>
+    </w:p>
+    <w:p>
+      <w:pPr>
+        <w:shd w:val="clear" w:color="auto" w:fill="1E1E1E"/>
+        <w:spacing w:after="0" w:line="285" w:lineRule="atLeast"/>
+        <w:rPr>
+          <w:rFonts w:ascii="Consolas" w:eastAsia="Times New Roman" w:hAnsi="Consolas" w:cs="Times New Roman"/>
+          <w:color w:val="D4D4D4"/>
+          <w:sz w:val="21"/>
+          <w:szCs w:val="21"/>
+          <w:lang w:eastAsia="en-IN" w:bidi="ar-SA"/>
+        </w:rPr>
+      </w:pPr>
+      <w:r>
+        <w:rPr>
+          <w:rFonts w:ascii="Consolas" w:eastAsia="Times New Roman" w:hAnsi="Consolas" w:cs="Times New Roman"/>
+          <w:color w:val="6796E6"/>
+          <w:sz w:val="21"/>
+          <w:szCs w:val="21"/>
+          <w:lang w:eastAsia="en-IN" w:bidi="ar-SA"/>
+        </w:rPr>
+        <w:t>*</w:t>
+      </w:r>
+      <w:r>
+        <w:rPr>
+          <w:rFonts w:ascii="Consolas" w:eastAsia="Times New Roman" w:hAnsi="Consolas" w:cs="Times New Roman"/>
+          <w:color w:val="D4D4D4"/>
+          <w:sz w:val="21"/>
+          <w:szCs w:val="21"/>
+          <w:lang w:eastAsia="en-IN" w:bidi="ar-SA"/>
+        </w:rPr>
+        <w:t> use command 'git </w:t>
+      </w:r>
+      <w:proofErr w:type="gramStart"/>
+      <w:r>
+        <w:rPr>
+          <w:rFonts w:ascii="Consolas" w:eastAsia="Times New Roman" w:hAnsi="Consolas" w:cs="Times New Roman"/>
+          <w:color w:val="D4D4D4"/>
+          <w:sz w:val="21"/>
+          <w:szCs w:val="21"/>
+          <w:lang w:eastAsia="en-IN" w:bidi="ar-SA"/>
+        </w:rPr>
+        <w:t>add .</w:t>
+      </w:r>
+      <w:proofErr w:type="gramEnd"/>
+      <w:r>
+        <w:rPr>
+          <w:rFonts w:ascii="Consolas" w:eastAsia="Times New Roman" w:hAnsi="Consolas" w:cs="Times New Roman"/>
+          <w:color w:val="D4D4D4"/>
+          <w:sz w:val="21"/>
+          <w:szCs w:val="21"/>
+          <w:lang w:eastAsia="en-IN" w:bidi="ar-SA"/>
+        </w:rPr>
+        <w:t>' to add all untracked files and changes for staging to get committed</w:t>
+      </w:r>
+    </w:p>
+    <w:p>
+      <w:pPr>
+        <w:shd w:val="clear" w:color="auto" w:fill="1E1E1E"/>
+        <w:spacing w:after="0" w:line="285" w:lineRule="atLeast"/>
+        <w:rPr>
+          <w:rFonts w:ascii="Consolas" w:eastAsia="Times New Roman" w:hAnsi="Consolas" w:cs="Times New Roman"/>
+          <w:color w:val="D4D4D4"/>
+          <w:sz w:val="21"/>
+          <w:szCs w:val="21"/>
+          <w:lang w:eastAsia="en-IN" w:bidi="ar-SA"/>
+        </w:rPr>
+      </w:pPr>
+      <w:r>
+        <w:rPr>
+          <w:rFonts w:ascii="Consolas" w:eastAsia="Times New Roman" w:hAnsi="Consolas" w:cs="Times New Roman"/>
+          <w:color w:val="6796E6"/>
+          <w:sz w:val="21"/>
+          <w:szCs w:val="21"/>
+          <w:lang w:eastAsia="en-IN" w:bidi="ar-SA"/>
+        </w:rPr>
+        <w:t xml:space="preserve">Git </w:t>
+      </w:r>
+      <w:r>
+        <w:rPr>
+          <w:rFonts w:ascii="Consolas" w:eastAsia="Times New Roman" w:hAnsi="Consolas" w:cs="Times New Roman"/>
+          <w:color w:val="6796E6"/>
+          <w:sz w:val="21"/>
+          <w:szCs w:val="21"/>
+          <w:lang w:eastAsia="en-IN" w:bidi="ar-SA"/>
+        </w:rPr>
+        <w:t>*</w:t>
+      </w:r>
+      <w:r>
+        <w:rPr>
+          <w:rFonts w:ascii="Consolas" w:eastAsia="Times New Roman" w:hAnsi="Consolas" w:cs="Times New Roman"/>
+          <w:color w:val="D4D4D4"/>
+          <w:sz w:val="21"/>
+          <w:szCs w:val="21"/>
+          <w:lang w:eastAsia="en-IN" w:bidi="ar-SA"/>
+        </w:rPr>
+        <w:t> use command git commit -am 'commit comment' to commit the changes of your code to git </w:t>
+      </w:r>
+    </w:p>
+    <w:p/>
+    <w:p>
+      <w:pPr>
+        <w:shd w:val="clear" w:color="auto" w:fill="1E1E1E"/>
+        <w:spacing w:after="0" w:line="285" w:lineRule="atLeast"/>
+        <w:rPr>
+          <w:rFonts w:ascii="Consolas" w:eastAsia="Times New Roman" w:hAnsi="Consolas" w:cs="Times New Roman"/>
+          <w:color w:val="D4D4D4"/>
+          <w:sz w:val="21"/>
+          <w:szCs w:val="21"/>
+          <w:lang w:eastAsia="en-IN" w:bidi="ar-SA"/>
+        </w:rPr>
+      </w:pPr>
+      <w:r>
+        <w:rPr>
+          <w:rFonts w:ascii="Consolas" w:eastAsia="Times New Roman" w:hAnsi="Consolas" w:cs="Times New Roman"/>
+          <w:b/>
+          <w:bCs/>
+          <w:color w:val="569CD6"/>
+          <w:sz w:val="21"/>
+          <w:szCs w:val="21"/>
+          <w:lang w:eastAsia="en-IN" w:bidi="ar-SA"/>
+        </w:rPr>
+        <w:t>### pushing code to remote git repositories like GitHub</w:t>
+      </w:r>
+    </w:p>
+    <w:p>
+      <w:pPr>
+        <w:shd w:val="clear" w:color="auto" w:fill="1E1E1E"/>
+        <w:spacing w:after="0" w:line="285" w:lineRule="atLeast"/>
+        <w:rPr>
+          <w:rFonts w:ascii="Consolas" w:eastAsia="Times New Roman" w:hAnsi="Consolas" w:cs="Times New Roman"/>
+          <w:color w:val="D4D4D4"/>
+          <w:sz w:val="21"/>
+          <w:szCs w:val="21"/>
+          <w:lang w:eastAsia="en-IN" w:bidi="ar-SA"/>
+        </w:rPr>
+      </w:pPr>
+      <w:r>
+        <w:rPr>
+          <w:rFonts w:ascii="Consolas" w:eastAsia="Times New Roman" w:hAnsi="Consolas" w:cs="Times New Roman"/>
+          <w:color w:val="6796E6"/>
+          <w:sz w:val="21"/>
+          <w:szCs w:val="21"/>
+          <w:lang w:eastAsia="en-IN" w:bidi="ar-SA"/>
+        </w:rPr>
+        <w:t>*</w:t>
+      </w:r>
+      <w:r>
+        <w:rPr>
+          <w:rFonts w:ascii="Consolas" w:eastAsia="Times New Roman" w:hAnsi="Consolas" w:cs="Times New Roman"/>
+          <w:color w:val="D4D4D4"/>
+          <w:sz w:val="21"/>
+          <w:szCs w:val="21"/>
+          <w:lang w:eastAsia="en-IN" w:bidi="ar-SA"/>
+        </w:rPr>
+        <w:t> Create an account in sites like GitHub, Bitbucket</w:t>
+      </w:r>
+    </w:p>
+    <w:p>
+      <w:pPr>
+        <w:shd w:val="clear" w:color="auto" w:fill="1E1E1E"/>
+        <w:spacing w:after="0" w:line="285" w:lineRule="atLeast"/>
+        <w:rPr>
+          <w:rFonts w:ascii="Consolas" w:eastAsia="Times New Roman" w:hAnsi="Consolas" w:cs="Times New Roman"/>
+          <w:color w:val="D4D4D4"/>
+          <w:sz w:val="21"/>
+          <w:szCs w:val="21"/>
+          <w:lang w:eastAsia="en-IN" w:bidi="ar-SA"/>
+        </w:rPr>
+      </w:pPr>
+      <w:r>
+        <w:rPr>
+          <w:rFonts w:ascii="Consolas" w:eastAsia="Times New Roman" w:hAnsi="Consolas" w:cs="Times New Roman"/>
+          <w:color w:val="6796E6"/>
+          <w:sz w:val="21"/>
+          <w:szCs w:val="21"/>
+          <w:lang w:eastAsia="en-IN" w:bidi="ar-SA"/>
+        </w:rPr>
+        <w:t>*</w:t>
+      </w:r>
+      <w:r>
+        <w:rPr>
+          <w:rFonts w:ascii="Consolas" w:eastAsia="Times New Roman" w:hAnsi="Consolas" w:cs="Times New Roman"/>
+          <w:color w:val="D4D4D4"/>
+          <w:sz w:val="21"/>
+          <w:szCs w:val="21"/>
+          <w:lang w:eastAsia="en-IN" w:bidi="ar-SA"/>
+        </w:rPr>
+        <w:t> Create a repository in your account</w:t>
+      </w:r>
+    </w:p>
+    <w:p>
+      <w:pPr>
+        <w:shd w:val="clear" w:color="auto" w:fill="1E1E1E"/>
+        <w:spacing w:after="0" w:line="285" w:lineRule="atLeast"/>
+        <w:rPr>
+          <w:rFonts w:ascii="Consolas" w:eastAsia="Times New Roman" w:hAnsi="Consolas" w:cs="Times New Roman"/>
+          <w:color w:val="D4D4D4"/>
+          <w:sz w:val="21"/>
+          <w:szCs w:val="21"/>
+          <w:lang w:eastAsia="en-IN" w:bidi="ar-SA"/>
+        </w:rPr>
+      </w:pPr>
+      <w:r>
+        <w:rPr>
+          <w:rFonts w:ascii="Consolas" w:eastAsia="Times New Roman" w:hAnsi="Consolas" w:cs="Times New Roman"/>
+          <w:color w:val="6796E6"/>
+          <w:sz w:val="21"/>
+          <w:szCs w:val="21"/>
+          <w:lang w:eastAsia="en-IN" w:bidi="ar-SA"/>
+        </w:rPr>
+        <w:t>*</w:t>
+      </w:r>
+      <w:r>
+        <w:rPr>
+          <w:rFonts w:ascii="Consolas" w:eastAsia="Times New Roman" w:hAnsi="Consolas" w:cs="Times New Roman"/>
+          <w:color w:val="D4D4D4"/>
+          <w:sz w:val="21"/>
+          <w:szCs w:val="21"/>
+          <w:lang w:eastAsia="en-IN" w:bidi="ar-SA"/>
+        </w:rPr>
+        <w:t> In the folder right click and select 'Git bash here' to open git command prompt</w:t>
+      </w:r>
+    </w:p>
+    <w:p>
+      <w:pPr>
+        <w:shd w:val="clear" w:color="auto" w:fill="1E1E1E"/>
+        <w:spacing w:after="0" w:line="285" w:lineRule="atLeast"/>
+        <w:rPr>
+          <w:rFonts w:ascii="Consolas" w:eastAsia="Times New Roman" w:hAnsi="Consolas" w:cs="Times New Roman"/>
+          <w:color w:val="D4D4D4"/>
+          <w:sz w:val="21"/>
+          <w:szCs w:val="21"/>
+          <w:lang w:eastAsia="en-IN" w:bidi="ar-SA"/>
+        </w:rPr>
+      </w:pPr>
+      <w:r>
+        <w:rPr>
+          <w:rFonts w:ascii="Consolas" w:eastAsia="Times New Roman" w:hAnsi="Consolas" w:cs="Times New Roman"/>
+          <w:color w:val="6796E6"/>
+          <w:sz w:val="21"/>
+          <w:szCs w:val="21"/>
+          <w:lang w:eastAsia="en-IN" w:bidi="ar-SA"/>
+        </w:rPr>
+        <w:t>*</w:t>
+      </w:r>
+      <w:r>
+        <w:rPr>
+          <w:rFonts w:ascii="Consolas" w:eastAsia="Times New Roman" w:hAnsi="Consolas" w:cs="Times New Roman"/>
+          <w:color w:val="D4D4D4"/>
+          <w:sz w:val="21"/>
+          <w:szCs w:val="21"/>
+          <w:lang w:eastAsia="en-IN" w:bidi="ar-SA"/>
+        </w:rPr>
+        <w:t> add remote repo url to local git using the command </w:t>
+      </w:r>
+      <w:r>
+        <w:rPr>
+          <w:rFonts w:ascii="Consolas" w:eastAsia="Times New Roman" w:hAnsi="Consolas" w:cs="Times New Roman"/>
+          <w:color w:val="CE9178"/>
+          <w:sz w:val="21"/>
+          <w:szCs w:val="21"/>
+          <w:lang w:eastAsia="en-IN" w:bidi="ar-SA"/>
+        </w:rPr>
+        <w:t>```git remote add origin &lt;your_repo_url&gt;```</w:t>
+      </w:r>
+    </w:p>
+    <w:p>
+      <w:pPr>
+        <w:shd w:val="clear" w:color="auto" w:fill="1E1E1E"/>
+        <w:spacing w:after="0" w:line="285" w:lineRule="atLeast"/>
+        <w:rPr>
+          <w:rFonts w:ascii="Consolas" w:eastAsia="Times New Roman" w:hAnsi="Consolas" w:cs="Times New Roman"/>
+          <w:color w:val="D4D4D4"/>
+          <w:sz w:val="21"/>
+          <w:szCs w:val="21"/>
+          <w:lang w:eastAsia="en-IN" w:bidi="ar-SA"/>
+        </w:rPr>
+      </w:pPr>
+      <w:r>
+        <w:rPr>
+          <w:rFonts w:ascii="Consolas" w:eastAsia="Times New Roman" w:hAnsi="Consolas" w:cs="Times New Roman"/>
+          <w:color w:val="6796E6"/>
+          <w:sz w:val="21"/>
+          <w:szCs w:val="21"/>
+          <w:lang w:eastAsia="en-IN" w:bidi="ar-SA"/>
+        </w:rPr>
+        <w:t>*</w:t>
+      </w:r>
+      <w:r>
+        <w:rPr>
+          <w:rFonts w:ascii="Consolas" w:eastAsia="Times New Roman" w:hAnsi="Consolas" w:cs="Times New Roman"/>
+          <w:color w:val="D4D4D4"/>
+          <w:sz w:val="21"/>
+          <w:szCs w:val="21"/>
+          <w:lang w:eastAsia="en-IN" w:bidi="ar-SA"/>
+        </w:rPr>
+        <w:t> Pull remote code to local git folder using the command </w:t>
+      </w:r>
+      <w:r>
+        <w:rPr>
+          <w:rFonts w:ascii="Consolas" w:eastAsia="Times New Roman" w:hAnsi="Consolas" w:cs="Times New Roman"/>
+          <w:color w:val="CE9178"/>
+          <w:sz w:val="21"/>
+          <w:szCs w:val="21"/>
+          <w:lang w:eastAsia="en-IN" w:bidi="ar-SA"/>
+        </w:rPr>
+        <w:t>```git pull origin master```</w:t>
+      </w:r>
+    </w:p>
+    <w:p>
+      <w:pPr>
+        <w:shd w:val="clear" w:color="auto" w:fill="1E1E1E"/>
+        <w:spacing w:after="0" w:line="285" w:lineRule="atLeast"/>
+        <w:rPr>
+          <w:rFonts w:ascii="Consolas" w:eastAsia="Times New Roman" w:hAnsi="Consolas" w:cs="Times New Roman"/>
+          <w:color w:val="D4D4D4"/>
+          <w:sz w:val="21"/>
+          <w:szCs w:val="21"/>
+          <w:lang w:eastAsia="en-IN" w:bidi="ar-SA"/>
+        </w:rPr>
+      </w:pPr>
+      <w:r>
+        <w:rPr>
+          <w:rFonts w:ascii="Consolas" w:eastAsia="Times New Roman" w:hAnsi="Consolas" w:cs="Times New Roman"/>
+          <w:color w:val="D4D4D4"/>
+          <w:sz w:val="21"/>
+          <w:szCs w:val="21"/>
+          <w:lang w:eastAsia="en-IN" w:bidi="ar-SA"/>
+        </w:rPr>
+        <w:t>For unrelated histories issue use command </w:t>
+      </w:r>
+      <w:r>
+        <w:rPr>
+          <w:rFonts w:ascii="Consolas" w:eastAsia="Times New Roman" w:hAnsi="Consolas" w:cs="Times New Roman"/>
+          <w:color w:val="CE9178"/>
+          <w:sz w:val="21"/>
+          <w:szCs w:val="21"/>
+          <w:lang w:eastAsia="en-IN" w:bidi="ar-SA"/>
+        </w:rPr>
+        <w:t>```git pull origin master --allow-unrelated-histories```</w:t>
+      </w:r>
+    </w:p>
+    <w:p>
+      <w:pPr>
+        <w:shd w:val="clear" w:color="auto" w:fill="1E1E1E"/>
+        <w:spacing w:after="0" w:line="285" w:lineRule="atLeast"/>
+        <w:rPr>
+          <w:rFonts w:ascii="Consolas" w:eastAsia="Times New Roman" w:hAnsi="Consolas" w:cs="Times New Roman"/>
+          <w:color w:val="D4D4D4"/>
+          <w:sz w:val="21"/>
+          <w:szCs w:val="21"/>
+          <w:lang w:eastAsia="en-IN" w:bidi="ar-SA"/>
+        </w:rPr>
+      </w:pPr>
+      <w:r>
+        <w:rPr>
+          <w:rFonts w:ascii="Consolas" w:eastAsia="Times New Roman" w:hAnsi="Consolas" w:cs="Times New Roman"/>
+          <w:color w:val="6796E6"/>
+          <w:sz w:val="21"/>
+          <w:szCs w:val="21"/>
+          <w:lang w:eastAsia="en-IN" w:bidi="ar-SA"/>
+        </w:rPr>
+        <w:t>*</w:t>
+      </w:r>
+      <w:r>
+        <w:rPr>
+          <w:rFonts w:ascii="Consolas" w:eastAsia="Times New Roman" w:hAnsi="Consolas" w:cs="Times New Roman"/>
+          <w:color w:val="D4D4D4"/>
+          <w:sz w:val="21"/>
+          <w:szCs w:val="21"/>
+          <w:lang w:eastAsia="en-IN" w:bidi="ar-SA"/>
+        </w:rPr>
+        <w:t> Push code to remote repository using the command </w:t>
+      </w:r>
+      <w:r>
+        <w:rPr>
+          <w:rFonts w:ascii="Consolas" w:eastAsia="Times New Roman" w:hAnsi="Consolas" w:cs="Times New Roman"/>
+          <w:color w:val="CE9178"/>
+          <w:sz w:val="21"/>
+          <w:szCs w:val="21"/>
+          <w:lang w:eastAsia="en-IN" w:bidi="ar-SA"/>
+        </w:rPr>
+        <w:t>```git push origin master```</w:t>
+      </w:r>
+    </w:p>
+    <w:p>
+      <w:pPr>
+        <w:rPr>
+          <w:rFonts w:ascii="Consolas" w:eastAsia="Times New Roman" w:hAnsi="Consolas" w:cs="Times New Roman"/>
+          <w:color w:val="CE9178"/>
+          <w:sz w:val="21"/>
+          <w:szCs w:val="21"/>
+          <w:u w:val="single"/>
+          <w:lang w:eastAsia="en-IN" w:bidi="ar-SA"/>
+        </w:rPr>
+      </w:pPr>
+    </w:p>
+    <w:p>
+      <w:pPr>
+        <w:rPr>
+          <w:rFonts w:ascii="Consolas" w:eastAsia="Times New Roman" w:hAnsi="Consolas" w:cs="Times New Roman"/>
+          <w:color w:val="CE9178"/>
+          <w:sz w:val="21"/>
+          <w:szCs w:val="21"/>
+          <w:u w:val="single"/>
+          <w:lang w:eastAsia="en-IN" w:bidi="ar-SA"/>
+        </w:rPr>
+      </w:pPr>
+      <w:r>
+        <w:rPr>
+          <w:rFonts w:ascii="Consolas" w:eastAsia="Times New Roman" w:hAnsi="Consolas" w:cs="Times New Roman"/>
+          <w:color w:val="CE9178"/>
+          <w:sz w:val="21"/>
+          <w:szCs w:val="21"/>
+          <w:u w:val="single"/>
+          <w:lang w:eastAsia="en-IN" w:bidi="ar-SA"/>
+        </w:rPr>
+        <w:t>'utf-8' codec can't decode bytes in position 0-1: invalid continuation byte</w:t>
+      </w:r>
+    </w:p>
+    <w:p>
+      <w:pPr>
+        <w:rPr>
+          <w:u w:val="single"/>
+        </w:rPr>
+      </w:pPr>
+      <w:r>
+        <w:rPr>
+          <w:u w:val="single"/>
+        </w:rPr>
+        <w:t>Error tokenizing data. C error: Expected 2 fields in line 8, saw 3</w:t>
+      </w:r>
+    </w:p>
+    <w:p>
+      <w:pPr>
+        <w:rPr>
+          <w:u w:val="single"/>
+        </w:rPr>
+      </w:pPr>
+    </w:p>
+    <w:p>
+      <w:pPr>
+        <w:rPr>
+          <w:rFonts w:ascii="Consolas" w:hAnsi="Consolas"/>
+          <w:color w:val="D4D4D4"/>
+          <w:sz w:val="21"/>
+          <w:szCs w:val="21"/>
+          <w:shd w:val="clear" w:color="auto" w:fill="1E1E1E"/>
+        </w:rPr>
+      </w:pPr>
+      <w:proofErr w:type="spellStart"/>
+      <w:r>
+        <w:rPr>
+          <w:rFonts w:ascii="Consolas" w:hAnsi="Consolas"/>
+          <w:b/>
+          <w:bCs/>
+          <w:color w:val="D4D4D4"/>
+          <w:sz w:val="21"/>
+          <w:szCs w:val="21"/>
+          <w:shd w:val="clear" w:color="auto" w:fill="1E1E1E"/>
+        </w:rPr>
+        <w:t>AttributeError</w:t>
+      </w:r>
+      <w:proofErr w:type="spellEnd"/>
+      <w:r>
+        <w:rPr>
+          <w:rFonts w:ascii="Consolas" w:hAnsi="Consolas"/>
+          <w:color w:val="D4D4D4"/>
+          <w:sz w:val="21"/>
+          <w:szCs w:val="21"/>
+          <w:shd w:val="clear" w:color="auto" w:fill="1E1E1E"/>
+        </w:rPr>
+        <w:t>: partially initialized module 'pandas' has no attribute '</w:t>
+      </w:r>
+      <w:proofErr w:type="spellStart"/>
+      <w:r>
+        <w:rPr>
+          <w:rFonts w:ascii="Consolas" w:hAnsi="Consolas"/>
+          <w:color w:val="D4D4D4"/>
+          <w:sz w:val="21"/>
+          <w:szCs w:val="21"/>
+          <w:shd w:val="clear" w:color="auto" w:fill="1E1E1E"/>
+        </w:rPr>
+        <w:t>DataFrame</w:t>
+      </w:r>
+      <w:proofErr w:type="spellEnd"/>
+      <w:r>
+        <w:rPr>
+          <w:rFonts w:ascii="Consolas" w:hAnsi="Consolas"/>
+          <w:color w:val="D4D4D4"/>
+          <w:sz w:val="21"/>
+          <w:szCs w:val="21"/>
+          <w:shd w:val="clear" w:color="auto" w:fill="1E1E1E"/>
+        </w:rPr>
+        <w:t>' (most likely due to a circular import)</w:t>
+      </w:r>
+    </w:p>
     <w:sectPr>
       <w:pgSz w:w="11906" w:h="16838"/>
       <w:pgMar w:top="1440" w:right="1440" w:bottom="1440" w:left="1440" w:header="708" w:footer="708" w:gutter="0"/>
@@ -2933,6 +3578,29 @@
     <w:semiHidden/>
     <w:unhideWhenUsed/>
   </w:style>
+  <w:style w:type="character" w:styleId="Hyperlink">
+    <w:name w:val="Hyperlink"/>
+    <w:basedOn w:val="DefaultParagraphFont"/>
+    <w:uiPriority w:val="99"/>
+    <w:unhideWhenUsed/>
+    <w:rsid w:val="0076508A"/>
+    <w:rPr>
+      <w:color w:val="0000FF"/>
+      <w:u w:val="single"/>
+    </w:rPr>
+  </w:style>
+  <w:style w:type="character" w:styleId="UnresolvedMention">
+    <w:name w:val="Unresolved Mention"/>
+    <w:basedOn w:val="DefaultParagraphFont"/>
+    <w:uiPriority w:val="99"/>
+    <w:semiHidden/>
+    <w:unhideWhenUsed/>
+    <w:rsid w:val="0076508A"/>
+    <w:rPr>
+      <w:color w:val="605E5C"/>
+      <w:shd w:val="clear" w:color="auto" w:fill="E1DFDD"/>
+    </w:rPr>
+  </w:style>
 </w:styles>
 </file>
 

</xml_diff>